<commit_message>
Added some points about the iteration cycle
</commit_message>
<xml_diff>
--- a/XP Summary.docx
+++ b/XP Summary.docx
@@ -659,6 +659,47 @@
           <w:szCs w:val="24"/>
         </w:rPr>
         <w:t>XP teams work in a series of fixed iteration cycles</w:t>
+      </w:r>
+    </w:p>
+    <w:p>
+      <w:pPr>
+        <w:pStyle w:val="ListParagraph"/>
+        <w:numPr>
+          <w:ilvl w:val="0"/>
+          <w:numId w:val="1"/>
+        </w:numPr>
+        <w:rPr>
+          <w:sz w:val="24"/>
+          <w:szCs w:val="24"/>
+        </w:rPr>
+      </w:pPr>
+      <w:r>
+        <w:rPr>
+          <w:sz w:val="24"/>
+          <w:szCs w:val="24"/>
+        </w:rPr>
+        <w:lastRenderedPageBreak/>
+        <w:t>Each iteration starts with a planning meeting where the features to be done in that iteration are decided on by the customer and allocated out to the team accordingly</w:t>
+      </w:r>
+    </w:p>
+    <w:p>
+      <w:pPr>
+        <w:pStyle w:val="ListParagraph"/>
+        <w:numPr>
+          <w:ilvl w:val="0"/>
+          <w:numId w:val="1"/>
+        </w:numPr>
+        <w:rPr>
+          <w:sz w:val="24"/>
+          <w:szCs w:val="24"/>
+        </w:rPr>
+      </w:pPr>
+      <w:r>
+        <w:rPr>
+          <w:sz w:val="24"/>
+          <w:szCs w:val="24"/>
+        </w:rPr>
+        <w:t>The team presents the working system to the customer at the end of the iteration after unit testing and functional or acceptance testing provided by the customer.</w:t>
       </w:r>
       <w:bookmarkStart w:id="0" w:name="_GoBack"/>
       <w:bookmarkEnd w:id="0"/>

</xml_diff>